<commit_message>
KC: Reponses aux dernière questions
</commit_message>
<xml_diff>
--- a/rapport.docx
+++ b/rapport.docx
@@ -1,6 +1,6 @@
 
 <file path=word/document.xml><?xml version="1.0" encoding="utf-8"?>
-<w:document xmlns:wpc="http://schemas.microsoft.com/office/word/2010/wordprocessingCanvas" xmlns:cx="http://schemas.microsoft.com/office/drawing/2014/chartex" xmlns:mc="http://schemas.openxmlformats.org/markup-compatibility/2006" xmlns:o="urn:schemas-microsoft-com:office:office" xmlns:r="http://schemas.openxmlformats.org/officeDocument/2006/relationships" xmlns:m="http://schemas.openxmlformats.org/officeDocument/2006/math" xmlns:v="urn:schemas-microsoft-com:vml" xmlns:wp14="http://schemas.microsoft.com/office/word/2010/wordprocessingDrawing" xmlns:wp="http://schemas.openxmlformats.org/drawingml/2006/wordprocessingDrawing" xmlns:w10="urn:schemas-microsoft-com:office:word" xmlns:w="http://schemas.openxmlformats.org/wordprocessingml/2006/main" xmlns:w14="http://schemas.microsoft.com/office/word/2010/wordml" xmlns:w15="http://schemas.microsoft.com/office/word/2012/wordml" xmlns:w16se="http://schemas.microsoft.com/office/word/2015/wordml/symex" xmlns:wpg="http://schemas.microsoft.com/office/word/2010/wordprocessingGroup" xmlns:wpi="http://schemas.microsoft.com/office/word/2010/wordprocessingInk" xmlns:wne="http://schemas.microsoft.com/office/word/2006/wordml" xmlns:wps="http://schemas.microsoft.com/office/word/2010/wordprocessingShape" mc:Ignorable="w14 w15 w16se wp14">
+<w:document xmlns:wpc="http://schemas.microsoft.com/office/word/2010/wordprocessingCanvas" xmlns:cx="http://schemas.microsoft.com/office/drawing/2014/chartex" xmlns:cx1="http://schemas.microsoft.com/office/drawing/2015/9/8/chartex" xmlns:cx2="http://schemas.microsoft.com/office/drawing/2015/10/21/chartex" xmlns:cx3="http://schemas.microsoft.com/office/drawing/2016/5/9/chartex" xmlns:cx4="http://schemas.microsoft.com/office/drawing/2016/5/10/chartex" xmlns:cx5="http://schemas.microsoft.com/office/drawing/2016/5/11/chartex" xmlns:cx6="http://schemas.microsoft.com/office/drawing/2016/5/12/chartex" xmlns:cx7="http://schemas.microsoft.com/office/drawing/2016/5/13/chartex" xmlns:cx8="http://schemas.microsoft.com/office/drawing/2016/5/14/chartex" xmlns:mc="http://schemas.openxmlformats.org/markup-compatibility/2006" xmlns:aink="http://schemas.microsoft.com/office/drawing/2016/ink" xmlns:am3d="http://schemas.microsoft.com/office/drawing/2017/model3d" xmlns:o="urn:schemas-microsoft-com:office:office" xmlns:r="http://schemas.openxmlformats.org/officeDocument/2006/relationships" xmlns:m="http://schemas.openxmlformats.org/officeDocument/2006/math" xmlns:v="urn:schemas-microsoft-com:vml" xmlns:wp14="http://schemas.microsoft.com/office/word/2010/wordprocessingDrawing" xmlns:wp="http://schemas.openxmlformats.org/drawingml/2006/wordprocessingDrawing" xmlns:w10="urn:schemas-microsoft-com:office:word" xmlns:w="http://schemas.openxmlformats.org/wordprocessingml/2006/main" xmlns:w14="http://schemas.microsoft.com/office/word/2010/wordml" xmlns:w15="http://schemas.microsoft.com/office/word/2012/wordml" xmlns:w16cid="http://schemas.microsoft.com/office/word/2016/wordml/cid" xmlns:w16se="http://schemas.microsoft.com/office/word/2015/wordml/symex" xmlns:wpg="http://schemas.microsoft.com/office/word/2010/wordprocessingGroup" xmlns:wpi="http://schemas.microsoft.com/office/word/2010/wordprocessingInk" xmlns:wne="http://schemas.microsoft.com/office/word/2006/wordml" xmlns:wps="http://schemas.microsoft.com/office/word/2010/wordprocessingShape" mc:Ignorable="w14 w15 w16se w16cid wp14">
   <w:body>
     <w:p>
       <w:pPr>
@@ -291,23 +291,13 @@
           <w:szCs w:val="24"/>
         </w:rPr>
       </w:pPr>
-      <w:proofErr w:type="spellStart"/>
-      <w:r>
-        <w:rPr>
-          <w:rFonts w:ascii="Times New Roman" w:hAnsi="Times New Roman" w:cs="Times New Roman"/>
-          <w:sz w:val="24"/>
-          <w:szCs w:val="24"/>
-        </w:rPr>
-        <w:t>Ciliento</w:t>
-      </w:r>
-      <w:proofErr w:type="spellEnd"/>
-      <w:r>
-        <w:rPr>
-          <w:rFonts w:ascii="Times New Roman" w:hAnsi="Times New Roman" w:cs="Times New Roman"/>
-          <w:sz w:val="24"/>
-          <w:szCs w:val="24"/>
-        </w:rPr>
-        <w:t>, Kevin</w:t>
+      <w:r>
+        <w:rPr>
+          <w:rFonts w:ascii="Times New Roman" w:hAnsi="Times New Roman" w:cs="Times New Roman"/>
+          <w:sz w:val="24"/>
+          <w:szCs w:val="24"/>
+        </w:rPr>
+        <w:t>Ciliento, Kevin</w:t>
       </w:r>
     </w:p>
     <w:p>
@@ -704,25 +694,7 @@
           <w:sz w:val="24"/>
           <w:szCs w:val="24"/>
         </w:rPr>
-        <w:t xml:space="preserve"> de </w:t>
-      </w:r>
-      <w:proofErr w:type="spellStart"/>
-      <w:r>
-        <w:rPr>
-          <w:rFonts w:ascii="Times New Roman" w:hAnsi="Times New Roman" w:cs="Times New Roman"/>
-          <w:sz w:val="24"/>
-          <w:szCs w:val="24"/>
-        </w:rPr>
-        <w:t>AbsAudioFile</w:t>
-      </w:r>
-      <w:proofErr w:type="spellEnd"/>
-      <w:r>
-        <w:rPr>
-          <w:rFonts w:ascii="Times New Roman" w:hAnsi="Times New Roman" w:cs="Times New Roman"/>
-          <w:sz w:val="24"/>
-          <w:szCs w:val="24"/>
-        </w:rPr>
-        <w:t>.</w:t>
+        <w:t xml:space="preserve"> de AbsAudioFile.</w:t>
       </w:r>
       <w:r>
         <w:rPr>
@@ -1192,7 +1164,15 @@
           <w:sz w:val="24"/>
           <w:szCs w:val="24"/>
         </w:rPr>
-        <w:t xml:space="preserve">A) </w:t>
+        <w:t>a</w:t>
+      </w:r>
+      <w:r>
+        <w:rPr>
+          <w:rFonts w:ascii="Times New Roman" w:hAnsi="Times New Roman" w:cs="Times New Roman"/>
+          <w:sz w:val="24"/>
+          <w:szCs w:val="24"/>
+        </w:rPr>
+        <w:t xml:space="preserve">) </w:t>
       </w:r>
     </w:p>
     <w:p>
@@ -1206,8 +1186,6 @@
           <w:szCs w:val="24"/>
         </w:rPr>
       </w:pPr>
-      <w:bookmarkStart w:id="1" w:name="_GoBack"/>
-      <w:bookmarkEnd w:id="1"/>
       <w:r>
         <w:rPr>
           <w:rFonts w:ascii="Times New Roman" w:hAnsi="Times New Roman" w:cs="Times New Roman"/>
@@ -1222,23 +1200,7 @@
           <w:sz w:val="24"/>
           <w:szCs w:val="24"/>
         </w:rPr>
-        <w:t>une requête dans un objet de façon à permettre de supporter facilement plusieurs types de requêtes, de définir des queues de requêtes et de permettre des opérations « annuler »</w:t>
-      </w:r>
-      <w:r>
-        <w:rPr>
-          <w:rFonts w:ascii="Times New Roman" w:hAnsi="Times New Roman" w:cs="Times New Roman"/>
-          <w:sz w:val="24"/>
-          <w:szCs w:val="24"/>
-        </w:rPr>
-        <w:t> »</w:t>
-      </w:r>
-      <w:r>
-        <w:rPr>
-          <w:rFonts w:ascii="Times New Roman" w:hAnsi="Times New Roman" w:cs="Times New Roman"/>
-          <w:sz w:val="24"/>
-          <w:szCs w:val="24"/>
-        </w:rPr>
-        <w:t>.</w:t>
+        <w:t>une requête dans un objet de façon à permettre de supporter facilement plusieurs types de requêtes, de définir des queues de requêtes et de permettre des opérations « annuler » ».</w:t>
       </w:r>
     </w:p>
     <w:p>
@@ -1359,6 +1321,515 @@
           <w:szCs w:val="24"/>
         </w:rPr>
       </w:pPr>
+    </w:p>
+    <w:p>
+      <w:pPr>
+        <w:jc w:val="both"/>
+        <w:rPr>
+          <w:rFonts w:ascii="Times New Roman" w:hAnsi="Times New Roman" w:cs="Times New Roman"/>
+          <w:sz w:val="24"/>
+          <w:szCs w:val="24"/>
+        </w:rPr>
+      </w:pPr>
+    </w:p>
+    <w:p>
+      <w:pPr>
+        <w:jc w:val="both"/>
+        <w:rPr>
+          <w:rFonts w:ascii="Times New Roman" w:hAnsi="Times New Roman" w:cs="Times New Roman"/>
+          <w:sz w:val="24"/>
+          <w:szCs w:val="24"/>
+        </w:rPr>
+      </w:pPr>
+      <w:r>
+        <w:rPr>
+          <w:rFonts w:ascii="Times New Roman" w:hAnsi="Times New Roman" w:cs="Times New Roman"/>
+          <w:sz w:val="24"/>
+          <w:szCs w:val="24"/>
+        </w:rPr>
+        <w:lastRenderedPageBreak/>
+        <w:t xml:space="preserve">2. </w:t>
+      </w:r>
+    </w:p>
+    <w:p>
+      <w:pPr>
+        <w:jc w:val="both"/>
+        <w:rPr>
+          <w:rFonts w:ascii="Times New Roman" w:hAnsi="Times New Roman" w:cs="Times New Roman"/>
+          <w:sz w:val="24"/>
+          <w:szCs w:val="24"/>
+        </w:rPr>
+      </w:pPr>
+      <w:r>
+        <w:rPr>
+          <w:rFonts w:ascii="Times New Roman" w:hAnsi="Times New Roman" w:cs="Times New Roman"/>
+          <w:sz w:val="24"/>
+          <w:szCs w:val="24"/>
+        </w:rPr>
+        <w:t>a)</w:t>
+      </w:r>
+    </w:p>
+    <w:p>
+      <w:pPr>
+        <w:jc w:val="both"/>
+        <w:rPr>
+          <w:rFonts w:ascii="Times New Roman" w:hAnsi="Times New Roman" w:cs="Times New Roman"/>
+          <w:sz w:val="24"/>
+          <w:szCs w:val="24"/>
+        </w:rPr>
+      </w:pPr>
+      <w:r>
+        <w:rPr>
+          <w:rFonts w:ascii="Times New Roman" w:hAnsi="Times New Roman" w:cs="Times New Roman"/>
+          <w:sz w:val="24"/>
+          <w:szCs w:val="24"/>
+        </w:rPr>
+        <w:t>Patron Singleton : Son intention est</w:t>
+      </w:r>
+      <w:r>
+        <w:rPr>
+          <w:rFonts w:ascii="Times New Roman" w:hAnsi="Times New Roman" w:cs="Times New Roman"/>
+          <w:sz w:val="24"/>
+          <w:szCs w:val="24"/>
+        </w:rPr>
+        <w:t xml:space="preserve"> de s</w:t>
+      </w:r>
+      <w:r>
+        <w:rPr>
+          <w:rFonts w:ascii="Times New Roman" w:hAnsi="Times New Roman" w:cs="Times New Roman"/>
+          <w:sz w:val="24"/>
+          <w:szCs w:val="24"/>
+        </w:rPr>
+        <w:t xml:space="preserve">’assurer qu’il ne </w:t>
+      </w:r>
+      <w:r>
+        <w:rPr>
+          <w:rFonts w:ascii="Times New Roman" w:hAnsi="Times New Roman" w:cs="Times New Roman"/>
+          <w:sz w:val="24"/>
+          <w:szCs w:val="24"/>
+        </w:rPr>
+        <w:t>soit</w:t>
+      </w:r>
+      <w:r>
+        <w:rPr>
+          <w:rFonts w:ascii="Times New Roman" w:hAnsi="Times New Roman" w:cs="Times New Roman"/>
+          <w:sz w:val="24"/>
+          <w:szCs w:val="24"/>
+        </w:rPr>
+        <w:t xml:space="preserve"> </w:t>
+      </w:r>
+      <w:r>
+        <w:rPr>
+          <w:rFonts w:ascii="Times New Roman" w:hAnsi="Times New Roman" w:cs="Times New Roman"/>
+          <w:sz w:val="24"/>
+          <w:szCs w:val="24"/>
+        </w:rPr>
+        <w:t>possible</w:t>
+      </w:r>
+      <w:r>
+        <w:rPr>
+          <w:rFonts w:ascii="Times New Roman" w:hAnsi="Times New Roman" w:cs="Times New Roman"/>
+          <w:sz w:val="24"/>
+          <w:szCs w:val="24"/>
+        </w:rPr>
+        <w:t xml:space="preserve"> de créer qu’une seule instance d’une classe, et fournir un point d’accès global à cette instance.</w:t>
+      </w:r>
+    </w:p>
+    <w:p>
+      <w:pPr>
+        <w:jc w:val="both"/>
+        <w:rPr>
+          <w:rFonts w:ascii="Times New Roman" w:hAnsi="Times New Roman" w:cs="Times New Roman"/>
+          <w:sz w:val="24"/>
+          <w:szCs w:val="24"/>
+        </w:rPr>
+      </w:pPr>
+      <w:r>
+        <w:rPr>
+          <w:rFonts w:ascii="Times New Roman" w:hAnsi="Times New Roman" w:cs="Times New Roman"/>
+          <w:sz w:val="24"/>
+          <w:szCs w:val="24"/>
+        </w:rPr>
+        <w:t xml:space="preserve">Patron </w:t>
+      </w:r>
+      <w:r>
+        <w:rPr>
+          <w:rFonts w:ascii="Times New Roman" w:hAnsi="Times New Roman" w:cs="Times New Roman"/>
+          <w:sz w:val="24"/>
+          <w:szCs w:val="24"/>
+        </w:rPr>
+        <w:t>Composite :</w:t>
+      </w:r>
+      <w:r>
+        <w:rPr>
+          <w:rFonts w:ascii="Arial" w:hAnsi="Arial" w:cs="Arial"/>
+          <w:color w:val="000000"/>
+          <w:sz w:val="36"/>
+          <w:szCs w:val="36"/>
+        </w:rPr>
+        <w:t xml:space="preserve"> </w:t>
+      </w:r>
+      <w:r>
+        <w:rPr>
+          <w:rFonts w:ascii="Times New Roman" w:hAnsi="Times New Roman" w:cs="Times New Roman"/>
+          <w:sz w:val="24"/>
+          <w:szCs w:val="24"/>
+        </w:rPr>
+        <w:t>Traiter les objets individuels et les objets multiples, composés récursivement, de façon uniforme.</w:t>
+      </w:r>
+    </w:p>
+    <w:p>
+      <w:pPr>
+        <w:jc w:val="both"/>
+        <w:rPr>
+          <w:rFonts w:ascii="Times New Roman" w:hAnsi="Times New Roman" w:cs="Times New Roman"/>
+          <w:sz w:val="24"/>
+          <w:szCs w:val="24"/>
+        </w:rPr>
+      </w:pPr>
+      <w:r>
+        <w:rPr>
+          <w:rFonts w:ascii="Times New Roman" w:hAnsi="Times New Roman" w:cs="Times New Roman"/>
+          <w:sz w:val="24"/>
+          <w:szCs w:val="24"/>
+        </w:rPr>
+        <w:t>b)</w:t>
+      </w:r>
+    </w:p>
+    <w:p>
+      <w:pPr>
+        <w:jc w:val="both"/>
+        <w:rPr>
+          <w:rFonts w:ascii="Times New Roman" w:hAnsi="Times New Roman" w:cs="Times New Roman"/>
+          <w:sz w:val="24"/>
+          <w:szCs w:val="24"/>
+        </w:rPr>
+      </w:pPr>
+      <w:r>
+        <w:rPr>
+          <w:rFonts w:ascii="Times New Roman" w:hAnsi="Times New Roman" w:cs="Times New Roman"/>
+          <w:sz w:val="24"/>
+          <w:szCs w:val="24"/>
+        </w:rPr>
+        <w:t xml:space="preserve">Pour le singleton, la ligne </w:t>
+      </w:r>
+      <w:proofErr w:type="spellStart"/>
+      <w:r>
+        <w:rPr>
+          <w:rFonts w:ascii="Consolas" w:hAnsi="Consolas" w:cs="Consolas"/>
+          <w:color w:val="0000FF"/>
+          <w:sz w:val="19"/>
+          <w:szCs w:val="19"/>
+        </w:rPr>
+        <w:t>static</w:t>
+      </w:r>
+      <w:proofErr w:type="spellEnd"/>
+      <w:r>
+        <w:rPr>
+          <w:rFonts w:ascii="Consolas" w:hAnsi="Consolas" w:cs="Consolas"/>
+          <w:color w:val="000000"/>
+          <w:sz w:val="19"/>
+          <w:szCs w:val="19"/>
+        </w:rPr>
+        <w:t xml:space="preserve"> </w:t>
+      </w:r>
+      <w:proofErr w:type="spellStart"/>
+      <w:r>
+        <w:rPr>
+          <w:rFonts w:ascii="Consolas" w:hAnsi="Consolas" w:cs="Consolas"/>
+          <w:color w:val="008B8B"/>
+          <w:sz w:val="19"/>
+          <w:szCs w:val="19"/>
+        </w:rPr>
+        <w:t>CommandExecutor</w:t>
+      </w:r>
+      <w:proofErr w:type="spellEnd"/>
+      <w:r>
+        <w:rPr>
+          <w:rFonts w:ascii="Consolas" w:hAnsi="Consolas" w:cs="Consolas"/>
+          <w:color w:val="000000"/>
+          <w:sz w:val="19"/>
+          <w:szCs w:val="19"/>
+        </w:rPr>
+        <w:t xml:space="preserve">&amp; </w:t>
+      </w:r>
+      <w:proofErr w:type="spellStart"/>
+      <w:r>
+        <w:rPr>
+          <w:rFonts w:ascii="Consolas" w:hAnsi="Consolas" w:cs="Consolas"/>
+          <w:color w:val="000000"/>
+          <w:sz w:val="19"/>
+          <w:szCs w:val="19"/>
+        </w:rPr>
+        <w:t>getInstance</w:t>
+      </w:r>
+      <w:proofErr w:type="spellEnd"/>
+      <w:r>
+        <w:rPr>
+          <w:rFonts w:ascii="Consolas" w:hAnsi="Consolas" w:cs="Consolas"/>
+          <w:color w:val="000000"/>
+          <w:sz w:val="19"/>
+          <w:szCs w:val="19"/>
+        </w:rPr>
+        <w:t>(</w:t>
+      </w:r>
+      <w:proofErr w:type="spellStart"/>
+      <w:r>
+        <w:rPr>
+          <w:rFonts w:ascii="Consolas" w:hAnsi="Consolas" w:cs="Consolas"/>
+          <w:color w:val="0000FF"/>
+          <w:sz w:val="19"/>
+          <w:szCs w:val="19"/>
+        </w:rPr>
+        <w:t>void</w:t>
+      </w:r>
+      <w:proofErr w:type="spellEnd"/>
+      <w:r>
+        <w:rPr>
+          <w:rFonts w:ascii="Consolas" w:hAnsi="Consolas" w:cs="Consolas"/>
+          <w:color w:val="000000"/>
+          <w:sz w:val="19"/>
+          <w:szCs w:val="19"/>
+        </w:rPr>
+        <w:t>);</w:t>
+      </w:r>
+      <w:r>
+        <w:rPr>
+          <w:rFonts w:ascii="Consolas" w:hAnsi="Consolas" w:cs="Consolas"/>
+          <w:color w:val="000000"/>
+          <w:sz w:val="19"/>
+          <w:szCs w:val="19"/>
+        </w:rPr>
+        <w:t xml:space="preserve"> </w:t>
+      </w:r>
+      <w:r>
+        <w:rPr>
+          <w:rFonts w:ascii="Times New Roman" w:hAnsi="Times New Roman" w:cs="Times New Roman"/>
+          <w:sz w:val="24"/>
+          <w:szCs w:val="24"/>
+        </w:rPr>
+        <w:t xml:space="preserve">et le constructeur en </w:t>
+      </w:r>
+      <w:proofErr w:type="spellStart"/>
+      <w:r>
+        <w:rPr>
+          <w:rFonts w:ascii="Times New Roman" w:hAnsi="Times New Roman" w:cs="Times New Roman"/>
+          <w:sz w:val="24"/>
+          <w:szCs w:val="24"/>
+        </w:rPr>
+        <w:t>private</w:t>
+      </w:r>
+      <w:proofErr w:type="spellEnd"/>
+      <w:r>
+        <w:rPr>
+          <w:rFonts w:ascii="Times New Roman" w:hAnsi="Times New Roman" w:cs="Times New Roman"/>
+          <w:sz w:val="24"/>
+          <w:szCs w:val="24"/>
+        </w:rPr>
+        <w:t xml:space="preserve"> représente bien le fait qu’il n’existera qu’une seule instance de cette classe</w:t>
+      </w:r>
+    </w:p>
+    <w:p>
+      <w:pPr>
+        <w:jc w:val="both"/>
+        <w:rPr>
+          <w:rFonts w:ascii="Times New Roman" w:hAnsi="Times New Roman" w:cs="Times New Roman"/>
+          <w:sz w:val="24"/>
+          <w:szCs w:val="24"/>
+        </w:rPr>
+      </w:pPr>
+      <w:r>
+        <w:rPr>
+          <w:rFonts w:ascii="Times New Roman" w:hAnsi="Times New Roman" w:cs="Times New Roman"/>
+          <w:sz w:val="24"/>
+          <w:szCs w:val="24"/>
+        </w:rPr>
+        <w:t xml:space="preserve">Pour le composite, la ligne </w:t>
+      </w:r>
+      <w:proofErr w:type="spellStart"/>
+      <w:r>
+        <w:rPr>
+          <w:rFonts w:ascii="Times New Roman" w:hAnsi="Times New Roman" w:cs="Times New Roman"/>
+          <w:sz w:val="24"/>
+          <w:szCs w:val="24"/>
+        </w:rPr>
+        <w:t>void</w:t>
+      </w:r>
+      <w:proofErr w:type="spellEnd"/>
+      <w:r>
+        <w:rPr>
+          <w:rFonts w:ascii="Consolas" w:hAnsi="Consolas" w:cs="Consolas"/>
+          <w:color w:val="000000"/>
+          <w:sz w:val="19"/>
+          <w:szCs w:val="19"/>
+        </w:rPr>
+        <w:t xml:space="preserve"> </w:t>
+      </w:r>
+      <w:proofErr w:type="spellStart"/>
+      <w:proofErr w:type="gramStart"/>
+      <w:r>
+        <w:rPr>
+          <w:rFonts w:ascii="Consolas" w:hAnsi="Consolas" w:cs="Consolas"/>
+          <w:color w:val="000000"/>
+          <w:sz w:val="19"/>
+          <w:szCs w:val="19"/>
+        </w:rPr>
+        <w:t>executeAllCommands</w:t>
+      </w:r>
+      <w:proofErr w:type="spellEnd"/>
+      <w:r>
+        <w:rPr>
+          <w:rFonts w:ascii="Consolas" w:hAnsi="Consolas" w:cs="Consolas"/>
+          <w:color w:val="000000"/>
+          <w:sz w:val="19"/>
+          <w:szCs w:val="19"/>
+        </w:rPr>
+        <w:t xml:space="preserve">( </w:t>
+      </w:r>
+      <w:r>
+        <w:rPr>
+          <w:rFonts w:ascii="Consolas" w:hAnsi="Consolas" w:cs="Consolas"/>
+          <w:color w:val="008B8B"/>
+          <w:sz w:val="19"/>
+          <w:szCs w:val="19"/>
+        </w:rPr>
+        <w:t>AbsAudioFile</w:t>
+      </w:r>
+      <w:proofErr w:type="gramEnd"/>
+      <w:r>
+        <w:rPr>
+          <w:rFonts w:ascii="Consolas" w:hAnsi="Consolas" w:cs="Consolas"/>
+          <w:color w:val="000000"/>
+          <w:sz w:val="19"/>
+          <w:szCs w:val="19"/>
+        </w:rPr>
+        <w:t xml:space="preserve">&amp; </w:t>
+      </w:r>
+      <w:r>
+        <w:rPr>
+          <w:rFonts w:ascii="Consolas" w:hAnsi="Consolas" w:cs="Consolas"/>
+          <w:color w:val="808080"/>
+          <w:sz w:val="19"/>
+          <w:szCs w:val="19"/>
+        </w:rPr>
+        <w:t>f</w:t>
+      </w:r>
+      <w:r>
+        <w:rPr>
+          <w:rFonts w:ascii="Consolas" w:hAnsi="Consolas" w:cs="Consolas"/>
+          <w:color w:val="000000"/>
+          <w:sz w:val="19"/>
+          <w:szCs w:val="19"/>
+        </w:rPr>
+        <w:t>);</w:t>
+      </w:r>
+      <w:r>
+        <w:rPr>
+          <w:rFonts w:ascii="Consolas" w:hAnsi="Consolas" w:cs="Consolas"/>
+          <w:color w:val="000000"/>
+          <w:sz w:val="19"/>
+          <w:szCs w:val="19"/>
+        </w:rPr>
+        <w:t xml:space="preserve"> </w:t>
+      </w:r>
+      <w:r>
+        <w:rPr>
+          <w:rFonts w:ascii="Times New Roman" w:hAnsi="Times New Roman" w:cs="Times New Roman"/>
+          <w:sz w:val="24"/>
+          <w:szCs w:val="24"/>
+        </w:rPr>
+        <w:t xml:space="preserve">permet de traiter tous les objets de commande de façon uniforme. </w:t>
+      </w:r>
+    </w:p>
+    <w:p>
+      <w:pPr>
+        <w:jc w:val="both"/>
+        <w:rPr>
+          <w:rFonts w:ascii="Times New Roman" w:hAnsi="Times New Roman" w:cs="Times New Roman"/>
+          <w:sz w:val="24"/>
+          <w:szCs w:val="24"/>
+        </w:rPr>
+      </w:pPr>
+      <w:r>
+        <w:rPr>
+          <w:rFonts w:ascii="Times New Roman" w:hAnsi="Times New Roman" w:cs="Times New Roman"/>
+          <w:sz w:val="24"/>
+          <w:szCs w:val="24"/>
+        </w:rPr>
+        <w:t>c)</w:t>
+      </w:r>
+    </w:p>
+    <w:p>
+      <w:pPr>
+        <w:jc w:val="both"/>
+        <w:rPr>
+          <w:rFonts w:ascii="Times New Roman" w:hAnsi="Times New Roman" w:cs="Times New Roman"/>
+          <w:sz w:val="24"/>
+          <w:szCs w:val="24"/>
+        </w:rPr>
+      </w:pPr>
+      <w:r>
+        <w:rPr>
+          <w:rFonts w:ascii="Times New Roman" w:hAnsi="Times New Roman" w:cs="Times New Roman"/>
+          <w:sz w:val="24"/>
+          <w:szCs w:val="24"/>
+        </w:rPr>
+        <w:t xml:space="preserve">Il ne serait pas logique dans notre contexte de mettre plusieurs exécuteur de commande puisque l’on veut seulement mettre toutes les commandes dans un seul conteneur d’un seul exécuteur de commande. Également, on aimerait pouvoir traiter toutes ces commandes de simultanément, et ce, de façon uniforme. </w:t>
+      </w:r>
+    </w:p>
+    <w:p>
+      <w:pPr>
+        <w:jc w:val="both"/>
+        <w:rPr>
+          <w:rFonts w:ascii="Times New Roman" w:hAnsi="Times New Roman" w:cs="Times New Roman"/>
+          <w:sz w:val="24"/>
+          <w:szCs w:val="24"/>
+        </w:rPr>
+      </w:pPr>
+      <w:r>
+        <w:rPr>
+          <w:rFonts w:ascii="Times New Roman" w:hAnsi="Times New Roman" w:cs="Times New Roman"/>
+          <w:sz w:val="24"/>
+          <w:szCs w:val="24"/>
+        </w:rPr>
+        <w:t>3.</w:t>
+      </w:r>
+    </w:p>
+    <w:p>
+      <w:pPr>
+        <w:jc w:val="both"/>
+        <w:rPr>
+          <w:rFonts w:ascii="Times New Roman" w:hAnsi="Times New Roman" w:cs="Times New Roman"/>
+          <w:sz w:val="24"/>
+          <w:szCs w:val="24"/>
+        </w:rPr>
+      </w:pPr>
+      <w:r>
+        <w:rPr>
+          <w:rFonts w:ascii="Times New Roman" w:hAnsi="Times New Roman" w:cs="Times New Roman"/>
+          <w:sz w:val="24"/>
+          <w:szCs w:val="24"/>
+        </w:rPr>
+        <w:t>Non, car s’il s’agit d’une transformation, il ne sera pas nécessaire de modifier les classes déjà existantes puisque l’on peut traiter les transformation</w:t>
+      </w:r>
+      <w:r>
+        <w:rPr>
+          <w:rFonts w:ascii="Times New Roman" w:hAnsi="Times New Roman" w:cs="Times New Roman"/>
+          <w:sz w:val="24"/>
+          <w:szCs w:val="24"/>
+        </w:rPr>
+        <w:t>s</w:t>
+      </w:r>
+      <w:bookmarkStart w:id="1" w:name="_GoBack"/>
+      <w:bookmarkEnd w:id="1"/>
+      <w:r>
+        <w:rPr>
+          <w:rFonts w:ascii="Times New Roman" w:hAnsi="Times New Roman" w:cs="Times New Roman"/>
+          <w:sz w:val="24"/>
+          <w:szCs w:val="24"/>
+        </w:rPr>
+        <w:t xml:space="preserve"> par le composite. Également, s’il s’agit d’une nouvelle fonctionnalité sur les fichiers, il suffit de l’implémenter avec un patron visiteur. Donc les classes déjà existantes ne seraient pas changées.</w:t>
+      </w:r>
     </w:p>
     <w:p>
       <w:pPr>
@@ -1381,7 +1852,7 @@
 </file>
 
 <file path=word/numbering.xml><?xml version="1.0" encoding="utf-8"?>
-<w:numbering xmlns:wpc="http://schemas.microsoft.com/office/word/2010/wordprocessingCanvas" xmlns:cx="http://schemas.microsoft.com/office/drawing/2014/chartex" xmlns:mc="http://schemas.openxmlformats.org/markup-compatibility/2006" xmlns:o="urn:schemas-microsoft-com:office:office" xmlns:r="http://schemas.openxmlformats.org/officeDocument/2006/relationships" xmlns:m="http://schemas.openxmlformats.org/officeDocument/2006/math" xmlns:v="urn:schemas-microsoft-com:vml" xmlns:wp14="http://schemas.microsoft.com/office/word/2010/wordprocessingDrawing" xmlns:wp="http://schemas.openxmlformats.org/drawingml/2006/wordprocessingDrawing" xmlns:w10="urn:schemas-microsoft-com:office:word" xmlns:w="http://schemas.openxmlformats.org/wordprocessingml/2006/main" xmlns:w14="http://schemas.microsoft.com/office/word/2010/wordml" xmlns:w15="http://schemas.microsoft.com/office/word/2012/wordml" xmlns:w16se="http://schemas.microsoft.com/office/word/2015/wordml/symex" xmlns:wpg="http://schemas.microsoft.com/office/word/2010/wordprocessingGroup" xmlns:wpi="http://schemas.microsoft.com/office/word/2010/wordprocessingInk" xmlns:wne="http://schemas.microsoft.com/office/word/2006/wordml" xmlns:wps="http://schemas.microsoft.com/office/word/2010/wordprocessingShape" mc:Ignorable="w14 w15 w16se wp14">
+<w:numbering xmlns:wpc="http://schemas.microsoft.com/office/word/2010/wordprocessingCanvas" xmlns:cx="http://schemas.microsoft.com/office/drawing/2014/chartex" xmlns:cx1="http://schemas.microsoft.com/office/drawing/2015/9/8/chartex" xmlns:cx2="http://schemas.microsoft.com/office/drawing/2015/10/21/chartex" xmlns:cx3="http://schemas.microsoft.com/office/drawing/2016/5/9/chartex" xmlns:cx4="http://schemas.microsoft.com/office/drawing/2016/5/10/chartex" xmlns:cx5="http://schemas.microsoft.com/office/drawing/2016/5/11/chartex" xmlns:cx6="http://schemas.microsoft.com/office/drawing/2016/5/12/chartex" xmlns:cx7="http://schemas.microsoft.com/office/drawing/2016/5/13/chartex" xmlns:cx8="http://schemas.microsoft.com/office/drawing/2016/5/14/chartex" xmlns:mc="http://schemas.openxmlformats.org/markup-compatibility/2006" xmlns:aink="http://schemas.microsoft.com/office/drawing/2016/ink" xmlns:am3d="http://schemas.microsoft.com/office/drawing/2017/model3d" xmlns:o="urn:schemas-microsoft-com:office:office" xmlns:r="http://schemas.openxmlformats.org/officeDocument/2006/relationships" xmlns:m="http://schemas.openxmlformats.org/officeDocument/2006/math" xmlns:v="urn:schemas-microsoft-com:vml" xmlns:wp14="http://schemas.microsoft.com/office/word/2010/wordprocessingDrawing" xmlns:wp="http://schemas.openxmlformats.org/drawingml/2006/wordprocessingDrawing" xmlns:w10="urn:schemas-microsoft-com:office:word" xmlns:w="http://schemas.openxmlformats.org/wordprocessingml/2006/main" xmlns:w14="http://schemas.microsoft.com/office/word/2010/wordml" xmlns:w15="http://schemas.microsoft.com/office/word/2012/wordml" xmlns:w16cid="http://schemas.microsoft.com/office/word/2016/wordml/cid" xmlns:w16se="http://schemas.microsoft.com/office/word/2015/wordml/symex" xmlns:wpg="http://schemas.microsoft.com/office/word/2010/wordprocessingGroup" xmlns:wpi="http://schemas.microsoft.com/office/word/2010/wordprocessingInk" xmlns:wne="http://schemas.microsoft.com/office/word/2006/wordml" xmlns:wps="http://schemas.microsoft.com/office/word/2010/wordprocessingShape" mc:Ignorable="w14 w15 w16se w16cid wp14">
   <w:abstractNum w:abstractNumId="0" w15:restartNumberingAfterBreak="0">
     <w:nsid w:val="0AC430AD"/>
     <w:multiLevelType w:val="hybridMultilevel"/>
@@ -1848,7 +2319,7 @@
 </file>
 
 <file path=word/styles.xml><?xml version="1.0" encoding="utf-8"?>
-<w:styles xmlns:mc="http://schemas.openxmlformats.org/markup-compatibility/2006" xmlns:r="http://schemas.openxmlformats.org/officeDocument/2006/relationships" xmlns:w="http://schemas.openxmlformats.org/wordprocessingml/2006/main" xmlns:w14="http://schemas.microsoft.com/office/word/2010/wordml" xmlns:w15="http://schemas.microsoft.com/office/word/2012/wordml" xmlns:w16se="http://schemas.microsoft.com/office/word/2015/wordml/symex" mc:Ignorable="w14 w15 w16se">
+<w:styles xmlns:mc="http://schemas.openxmlformats.org/markup-compatibility/2006" xmlns:r="http://schemas.openxmlformats.org/officeDocument/2006/relationships" xmlns:w="http://schemas.openxmlformats.org/wordprocessingml/2006/main" xmlns:w14="http://schemas.microsoft.com/office/word/2010/wordml" xmlns:w15="http://schemas.microsoft.com/office/word/2012/wordml" xmlns:w16cid="http://schemas.microsoft.com/office/word/2016/wordml/cid" xmlns:w16se="http://schemas.microsoft.com/office/word/2015/wordml/symex" mc:Ignorable="w14 w15 w16se w16cid">
   <w:docDefaults>
     <w:rPrDefault>
       <w:rPr>
@@ -1864,7 +2335,7 @@
       </w:pPr>
     </w:pPrDefault>
   </w:docDefaults>
-  <w:latentStyles w:defLockedState="0" w:defUIPriority="99" w:defSemiHidden="0" w:defUnhideWhenUsed="0" w:defQFormat="0" w:count="371">
+  <w:latentStyles w:defLockedState="0" w:defUIPriority="99" w:defSemiHidden="0" w:defUnhideWhenUsed="0" w:defQFormat="0" w:count="376">
     <w:lsdException w:name="Normal" w:uiPriority="0" w:qFormat="1"/>
     <w:lsdException w:name="heading 1" w:uiPriority="9" w:qFormat="1"/>
     <w:lsdException w:name="heading 2" w:semiHidden="1" w:uiPriority="9" w:unhideWhenUsed="1" w:qFormat="1"/>
@@ -1970,7 +2441,6 @@
     <w:lsdException w:name="HTML Sample" w:semiHidden="1" w:unhideWhenUsed="1"/>
     <w:lsdException w:name="HTML Typewriter" w:semiHidden="1" w:unhideWhenUsed="1"/>
     <w:lsdException w:name="HTML Variable" w:semiHidden="1" w:unhideWhenUsed="1"/>
-    <w:lsdException w:name="Normal Table" w:semiHidden="1" w:unhideWhenUsed="1"/>
     <w:lsdException w:name="annotation subject" w:semiHidden="1" w:unhideWhenUsed="1"/>
     <w:lsdException w:name="No List" w:semiHidden="1" w:unhideWhenUsed="1"/>
     <w:lsdException w:name="Outline List 1" w:semiHidden="1" w:unhideWhenUsed="1"/>
@@ -2013,11 +2483,8 @@
     <w:lsdException w:name="Table Contemporary" w:semiHidden="1" w:unhideWhenUsed="1"/>
     <w:lsdException w:name="Table Elegant" w:semiHidden="1" w:unhideWhenUsed="1"/>
     <w:lsdException w:name="Table Professional" w:semiHidden="1" w:unhideWhenUsed="1"/>
-    <w:lsdException w:name="Table Subtle 1" w:semiHidden="1" w:unhideWhenUsed="1"/>
     <w:lsdException w:name="Table Subtle 2" w:semiHidden="1" w:unhideWhenUsed="1"/>
     <w:lsdException w:name="Table Web 1" w:semiHidden="1" w:unhideWhenUsed="1"/>
-    <w:lsdException w:name="Table Web 2" w:semiHidden="1" w:unhideWhenUsed="1"/>
-    <w:lsdException w:name="Table Web 3" w:semiHidden="1" w:unhideWhenUsed="1"/>
     <w:lsdException w:name="Balloon Text" w:semiHidden="1" w:unhideWhenUsed="1"/>
     <w:lsdException w:name="Table Grid" w:uiPriority="39"/>
     <w:lsdException w:name="Table Theme" w:semiHidden="1" w:unhideWhenUsed="1"/>
@@ -2236,6 +2703,11 @@
     <w:lsdException w:name="List Table 5 Dark Accent 6" w:uiPriority="50"/>
     <w:lsdException w:name="List Table 6 Colorful Accent 6" w:uiPriority="51"/>
     <w:lsdException w:name="List Table 7 Colorful Accent 6" w:uiPriority="52"/>
+    <w:lsdException w:name="Mention" w:semiHidden="1" w:unhideWhenUsed="1"/>
+    <w:lsdException w:name="Smart Hyperlink" w:semiHidden="1" w:unhideWhenUsed="1"/>
+    <w:lsdException w:name="Hashtag" w:semiHidden="1" w:unhideWhenUsed="1"/>
+    <w:lsdException w:name="Unresolved Mention" w:semiHidden="1" w:unhideWhenUsed="1"/>
+    <w:lsdException w:name="Smart Link" w:semiHidden="1" w:unhideWhenUsed="1"/>
   </w:latentStyles>
   <w:style w:type="paragraph" w:default="1" w:styleId="Normal">
     <w:name w:val="Normal"/>
@@ -2245,7 +2717,6 @@
   <w:style w:type="character" w:default="1" w:styleId="Policepardfaut">
     <w:name w:val="Default Paragraph Font"/>
     <w:uiPriority w:val="1"/>
-    <w:semiHidden/>
     <w:unhideWhenUsed/>
   </w:style>
   <w:style w:type="table" w:default="1" w:styleId="TableauNormal">

</xml_diff>

<commit_message>
petit changement au rapport
</commit_message>
<xml_diff>
--- a/rapport.docx
+++ b/rapport.docx
@@ -423,7 +423,7 @@
     </w:p>
     <w:p>
       <w:pPr>
-        <w:pStyle w:val="Paragraphedeliste"/>
+        <w:pStyle w:val="ListParagraph"/>
         <w:numPr>
           <w:ilvl w:val="0"/>
           <w:numId w:val="1"/>
@@ -486,18 +486,18 @@
     </w:p>
     <w:p>
       <w:pPr>
-        <w:pStyle w:val="Paragraphedeliste"/>
-        <w:jc w:val="both"/>
-        <w:rPr>
-          <w:rFonts w:ascii="Times New Roman" w:hAnsi="Times New Roman" w:cs="Times New Roman"/>
-          <w:sz w:val="24"/>
-          <w:szCs w:val="24"/>
-        </w:rPr>
-      </w:pPr>
-    </w:p>
-    <w:p>
-      <w:pPr>
-        <w:pStyle w:val="Paragraphedeliste"/>
+        <w:pStyle w:val="ListParagraph"/>
+        <w:jc w:val="both"/>
+        <w:rPr>
+          <w:rFonts w:ascii="Times New Roman" w:hAnsi="Times New Roman" w:cs="Times New Roman"/>
+          <w:sz w:val="24"/>
+          <w:szCs w:val="24"/>
+        </w:rPr>
+      </w:pPr>
+    </w:p>
+    <w:p>
+      <w:pPr>
+        <w:pStyle w:val="ListParagraph"/>
         <w:jc w:val="both"/>
         <w:rPr>
           <w:rFonts w:ascii="Times New Roman" w:hAnsi="Times New Roman" w:cs="Times New Roman"/>
@@ -516,7 +516,7 @@
     </w:p>
     <w:p>
       <w:pPr>
-        <w:pStyle w:val="Paragraphedeliste"/>
+        <w:pStyle w:val="ListParagraph"/>
         <w:numPr>
           <w:ilvl w:val="0"/>
           <w:numId w:val="2"/>
@@ -555,7 +555,7 @@
     </w:p>
     <w:p>
       <w:pPr>
-        <w:pStyle w:val="Paragraphedeliste"/>
+        <w:pStyle w:val="ListParagraph"/>
         <w:numPr>
           <w:ilvl w:val="0"/>
           <w:numId w:val="2"/>
@@ -628,7 +628,7 @@
     </w:p>
     <w:p>
       <w:pPr>
-        <w:pStyle w:val="Paragraphedeliste"/>
+        <w:pStyle w:val="ListParagraph"/>
         <w:numPr>
           <w:ilvl w:val="0"/>
           <w:numId w:val="3"/>
@@ -707,7 +707,7 @@
     </w:p>
     <w:p>
       <w:pPr>
-        <w:pStyle w:val="Paragraphedeliste"/>
+        <w:pStyle w:val="ListParagraph"/>
         <w:ind w:left="1080"/>
         <w:jc w:val="both"/>
         <w:rPr>
@@ -719,7 +719,7 @@
     </w:p>
     <w:p>
       <w:pPr>
-        <w:pStyle w:val="Paragraphedeliste"/>
+        <w:pStyle w:val="ListParagraph"/>
         <w:numPr>
           <w:ilvl w:val="0"/>
           <w:numId w:val="3"/>
@@ -908,17 +908,17 @@
     </w:p>
     <w:p>
       <w:pPr>
-        <w:pStyle w:val="Paragraphedeliste"/>
-        <w:rPr>
-          <w:rFonts w:ascii="Times New Roman" w:hAnsi="Times New Roman" w:cs="Times New Roman"/>
-          <w:sz w:val="24"/>
-          <w:szCs w:val="24"/>
-        </w:rPr>
-      </w:pPr>
-    </w:p>
-    <w:p>
-      <w:pPr>
-        <w:pStyle w:val="Paragraphedeliste"/>
+        <w:pStyle w:val="ListParagraph"/>
+        <w:rPr>
+          <w:rFonts w:ascii="Times New Roman" w:hAnsi="Times New Roman" w:cs="Times New Roman"/>
+          <w:sz w:val="24"/>
+          <w:szCs w:val="24"/>
+        </w:rPr>
+      </w:pPr>
+    </w:p>
+    <w:p>
+      <w:pPr>
+        <w:pStyle w:val="ListParagraph"/>
         <w:ind w:left="360"/>
         <w:jc w:val="both"/>
         <w:rPr>
@@ -946,7 +946,7 @@
     </w:p>
     <w:p>
       <w:pPr>
-        <w:pStyle w:val="Paragraphedeliste"/>
+        <w:pStyle w:val="ListParagraph"/>
         <w:ind w:left="360"/>
         <w:jc w:val="both"/>
         <w:rPr>
@@ -1088,7 +1088,7 @@
     </w:p>
     <w:p>
       <w:pPr>
-        <w:pStyle w:val="Paragraphedeliste"/>
+        <w:pStyle w:val="ListParagraph"/>
         <w:ind w:left="360"/>
         <w:jc w:val="both"/>
         <w:rPr>
@@ -1100,7 +1100,7 @@
     </w:p>
     <w:p>
       <w:pPr>
-        <w:pStyle w:val="Paragraphedeliste"/>
+        <w:pStyle w:val="ListParagraph"/>
         <w:ind w:left="360"/>
         <w:jc w:val="both"/>
         <w:rPr>
@@ -1112,7 +1112,7 @@
     </w:p>
     <w:p>
       <w:pPr>
-        <w:pStyle w:val="Paragraphedeliste"/>
+        <w:pStyle w:val="ListParagraph"/>
         <w:ind w:left="360"/>
         <w:jc w:val="both"/>
         <w:rPr>
@@ -1134,7 +1134,7 @@
     </w:p>
     <w:p>
       <w:pPr>
-        <w:pStyle w:val="Paragraphedeliste"/>
+        <w:pStyle w:val="ListParagraph"/>
         <w:ind w:left="360"/>
         <w:jc w:val="both"/>
         <w:rPr>
@@ -1146,7 +1146,7 @@
     </w:p>
     <w:p>
       <w:pPr>
-        <w:pStyle w:val="Paragraphedeliste"/>
+        <w:pStyle w:val="ListParagraph"/>
         <w:numPr>
           <w:ilvl w:val="0"/>
           <w:numId w:val="4"/>
@@ -1177,7 +1177,7 @@
     </w:p>
     <w:p>
       <w:pPr>
-        <w:pStyle w:val="Paragraphedeliste"/>
+        <w:pStyle w:val="ListParagraph"/>
         <w:ind w:left="360"/>
         <w:jc w:val="both"/>
         <w:rPr>
@@ -1205,7 +1205,7 @@
     </w:p>
     <w:p>
       <w:pPr>
-        <w:pStyle w:val="Paragraphedeliste"/>
+        <w:pStyle w:val="ListParagraph"/>
         <w:ind w:left="360"/>
         <w:jc w:val="both"/>
         <w:rPr>
@@ -1217,7 +1217,7 @@
     </w:p>
     <w:p>
       <w:pPr>
-        <w:pStyle w:val="Paragraphedeliste"/>
+        <w:pStyle w:val="ListParagraph"/>
         <w:ind w:left="360"/>
         <w:jc w:val="both"/>
         <w:rPr>
@@ -1237,7 +1237,7 @@
     </w:p>
     <w:p>
       <w:pPr>
-        <w:pStyle w:val="Paragraphedeliste"/>
+        <w:pStyle w:val="ListParagraph"/>
         <w:numPr>
           <w:ilvl w:val="0"/>
           <w:numId w:val="5"/>
@@ -1260,7 +1260,7 @@
     </w:p>
     <w:p>
       <w:pPr>
-        <w:pStyle w:val="Paragraphedeliste"/>
+        <w:pStyle w:val="ListParagraph"/>
         <w:numPr>
           <w:ilvl w:val="0"/>
           <w:numId w:val="5"/>
@@ -1283,7 +1283,7 @@
     </w:p>
     <w:p>
       <w:pPr>
-        <w:pStyle w:val="Paragraphedeliste"/>
+        <w:pStyle w:val="ListParagraph"/>
         <w:numPr>
           <w:ilvl w:val="0"/>
           <w:numId w:val="5"/>
@@ -1591,8 +1591,62 @@
           <w:sz w:val="19"/>
           <w:szCs w:val="19"/>
         </w:rPr>
-        <w:t>);</w:t>
-      </w:r>
+        <w:t xml:space="preserve">); </w:t>
+      </w:r>
+      <w:r>
+        <w:rPr>
+          <w:rFonts w:ascii="Times New Roman" w:hAnsi="Times New Roman" w:cs="Times New Roman"/>
+          <w:sz w:val="24"/>
+          <w:szCs w:val="24"/>
+        </w:rPr>
+        <w:t xml:space="preserve">et le constructeur en </w:t>
+      </w:r>
+      <w:proofErr w:type="spellStart"/>
+      <w:r>
+        <w:rPr>
+          <w:rFonts w:ascii="Times New Roman" w:hAnsi="Times New Roman" w:cs="Times New Roman"/>
+          <w:sz w:val="24"/>
+          <w:szCs w:val="24"/>
+        </w:rPr>
+        <w:t>private</w:t>
+      </w:r>
+      <w:proofErr w:type="spellEnd"/>
+      <w:r>
+        <w:rPr>
+          <w:rFonts w:ascii="Times New Roman" w:hAnsi="Times New Roman" w:cs="Times New Roman"/>
+          <w:sz w:val="24"/>
+          <w:szCs w:val="24"/>
+        </w:rPr>
+        <w:t xml:space="preserve"> représente bien le fait qu’il n’existera qu’une seule instance de cette classe</w:t>
+      </w:r>
+    </w:p>
+    <w:p>
+      <w:pPr>
+        <w:jc w:val="both"/>
+        <w:rPr>
+          <w:rFonts w:ascii="Times New Roman" w:hAnsi="Times New Roman" w:cs="Times New Roman"/>
+          <w:sz w:val="24"/>
+          <w:szCs w:val="24"/>
+        </w:rPr>
+      </w:pPr>
+      <w:r>
+        <w:rPr>
+          <w:rFonts w:ascii="Times New Roman" w:hAnsi="Times New Roman" w:cs="Times New Roman"/>
+          <w:sz w:val="24"/>
+          <w:szCs w:val="24"/>
+        </w:rPr>
+        <w:t xml:space="preserve">Pour le composite, la ligne </w:t>
+      </w:r>
+      <w:proofErr w:type="spellStart"/>
+      <w:r>
+        <w:rPr>
+          <w:rFonts w:ascii="Times New Roman" w:hAnsi="Times New Roman" w:cs="Times New Roman"/>
+          <w:sz w:val="24"/>
+          <w:szCs w:val="24"/>
+        </w:rPr>
+        <w:t>void</w:t>
+      </w:r>
+      <w:proofErr w:type="spellEnd"/>
       <w:r>
         <w:rPr>
           <w:rFonts w:ascii="Consolas" w:hAnsi="Consolas" w:cs="Consolas"/>
@@ -1602,60 +1656,8 @@
         </w:rPr>
         <w:t xml:space="preserve"> </w:t>
       </w:r>
-      <w:r>
-        <w:rPr>
-          <w:rFonts w:ascii="Times New Roman" w:hAnsi="Times New Roman" w:cs="Times New Roman"/>
-          <w:sz w:val="24"/>
-          <w:szCs w:val="24"/>
-        </w:rPr>
-        <w:t xml:space="preserve">et le constructeur en </w:t>
-      </w:r>
       <w:proofErr w:type="spellStart"/>
-      <w:r>
-        <w:rPr>
-          <w:rFonts w:ascii="Times New Roman" w:hAnsi="Times New Roman" w:cs="Times New Roman"/>
-          <w:sz w:val="24"/>
-          <w:szCs w:val="24"/>
-        </w:rPr>
-        <w:t>private</w:t>
-      </w:r>
-      <w:proofErr w:type="spellEnd"/>
-      <w:r>
-        <w:rPr>
-          <w:rFonts w:ascii="Times New Roman" w:hAnsi="Times New Roman" w:cs="Times New Roman"/>
-          <w:sz w:val="24"/>
-          <w:szCs w:val="24"/>
-        </w:rPr>
-        <w:t xml:space="preserve"> représente bien le fait qu’il n’existera qu’une seule instance de cette classe</w:t>
-      </w:r>
-    </w:p>
-    <w:p>
-      <w:pPr>
-        <w:jc w:val="both"/>
-        <w:rPr>
-          <w:rFonts w:ascii="Times New Roman" w:hAnsi="Times New Roman" w:cs="Times New Roman"/>
-          <w:sz w:val="24"/>
-          <w:szCs w:val="24"/>
-        </w:rPr>
-      </w:pPr>
-      <w:r>
-        <w:rPr>
-          <w:rFonts w:ascii="Times New Roman" w:hAnsi="Times New Roman" w:cs="Times New Roman"/>
-          <w:sz w:val="24"/>
-          <w:szCs w:val="24"/>
-        </w:rPr>
-        <w:t xml:space="preserve">Pour le composite, la ligne </w:t>
-      </w:r>
-      <w:proofErr w:type="spellStart"/>
-      <w:r>
-        <w:rPr>
-          <w:rFonts w:ascii="Times New Roman" w:hAnsi="Times New Roman" w:cs="Times New Roman"/>
-          <w:sz w:val="24"/>
-          <w:szCs w:val="24"/>
-        </w:rPr>
-        <w:t>void</w:t>
-      </w:r>
-      <w:proofErr w:type="spellEnd"/>
+      <w:proofErr w:type="gramStart"/>
       <w:r>
         <w:rPr>
           <w:rFonts w:ascii="Consolas" w:hAnsi="Consolas" w:cs="Consolas"/>
@@ -1663,10 +1665,9 @@
           <w:sz w:val="19"/>
           <w:szCs w:val="19"/>
         </w:rPr>
-        <w:t xml:space="preserve"> </w:t>
-      </w:r>
-      <w:proofErr w:type="spellStart"/>
-      <w:proofErr w:type="gramStart"/>
+        <w:t>executeAllCommands</w:t>
+      </w:r>
+      <w:proofErr w:type="spellEnd"/>
       <w:r>
         <w:rPr>
           <w:rFonts w:ascii="Consolas" w:hAnsi="Consolas" w:cs="Consolas"/>
@@ -1674,7 +1675,18 @@
           <w:sz w:val="19"/>
           <w:szCs w:val="19"/>
         </w:rPr>
-        <w:t>executeAllCommands</w:t>
+        <w:t>(</w:t>
+      </w:r>
+      <w:proofErr w:type="spellStart"/>
+      <w:proofErr w:type="gramEnd"/>
+      <w:r>
+        <w:rPr>
+          <w:rFonts w:ascii="Consolas" w:hAnsi="Consolas" w:cs="Consolas"/>
+          <w:color w:val="008B8B"/>
+          <w:sz w:val="19"/>
+          <w:szCs w:val="19"/>
+        </w:rPr>
+        <w:t>AbsAudioFile</w:t>
       </w:r>
       <w:proofErr w:type="spellEnd"/>
       <w:r>
@@ -1684,18 +1696,17 @@
           <w:sz w:val="19"/>
           <w:szCs w:val="19"/>
         </w:rPr>
-        <w:t xml:space="preserve">( </w:t>
+        <w:t xml:space="preserve">&amp; </w:t>
       </w:r>
       <w:r>
         <w:rPr>
           <w:rFonts w:ascii="Consolas" w:hAnsi="Consolas" w:cs="Consolas"/>
-          <w:color w:val="008B8B"/>
+          <w:color w:val="808080"/>
           <w:sz w:val="19"/>
           <w:szCs w:val="19"/>
         </w:rPr>
-        <w:t>AbsAudioFile</w:t>
-      </w:r>
-      <w:proofErr w:type="gramEnd"/>
+        <w:t>f</w:t>
+      </w:r>
       <w:r>
         <w:rPr>
           <w:rFonts w:ascii="Consolas" w:hAnsi="Consolas" w:cs="Consolas"/>
@@ -1703,32 +1714,58 @@
           <w:sz w:val="19"/>
           <w:szCs w:val="19"/>
         </w:rPr>
-        <w:t xml:space="preserve">&amp; </w:t>
-      </w:r>
-      <w:r>
-        <w:rPr>
-          <w:rFonts w:ascii="Consolas" w:hAnsi="Consolas" w:cs="Consolas"/>
-          <w:color w:val="808080"/>
-          <w:sz w:val="19"/>
-          <w:szCs w:val="19"/>
-        </w:rPr>
-        <w:t>f</w:t>
-      </w:r>
-      <w:r>
-        <w:rPr>
-          <w:rFonts w:ascii="Consolas" w:hAnsi="Consolas" w:cs="Consolas"/>
-          <w:color w:val="000000"/>
-          <w:sz w:val="19"/>
-          <w:szCs w:val="19"/>
-        </w:rPr>
-        <w:t>);</w:t>
-      </w:r>
-      <w:r>
-        <w:rPr>
-          <w:rFonts w:ascii="Consolas" w:hAnsi="Consolas" w:cs="Consolas"/>
-          <w:color w:val="000000"/>
-          <w:sz w:val="19"/>
-          <w:szCs w:val="19"/>
+        <w:t xml:space="preserve">); </w:t>
+      </w:r>
+      <w:r>
+        <w:rPr>
+          <w:rFonts w:ascii="Times New Roman" w:hAnsi="Times New Roman" w:cs="Times New Roman"/>
+          <w:sz w:val="24"/>
+          <w:szCs w:val="24"/>
+        </w:rPr>
+        <w:t xml:space="preserve">permet de traiter tous les objets de commande de façon uniforme. </w:t>
+      </w:r>
+    </w:p>
+    <w:p>
+      <w:pPr>
+        <w:jc w:val="both"/>
+        <w:rPr>
+          <w:rFonts w:ascii="Times New Roman" w:hAnsi="Times New Roman" w:cs="Times New Roman"/>
+          <w:sz w:val="24"/>
+          <w:szCs w:val="24"/>
+        </w:rPr>
+      </w:pPr>
+      <w:r>
+        <w:rPr>
+          <w:rFonts w:ascii="Times New Roman" w:hAnsi="Times New Roman" w:cs="Times New Roman"/>
+          <w:sz w:val="24"/>
+          <w:szCs w:val="24"/>
+        </w:rPr>
+        <w:t>c)</w:t>
+      </w:r>
+    </w:p>
+    <w:p>
+      <w:pPr>
+        <w:jc w:val="both"/>
+        <w:rPr>
+          <w:rFonts w:ascii="Times New Roman" w:hAnsi="Times New Roman" w:cs="Times New Roman"/>
+          <w:sz w:val="24"/>
+          <w:szCs w:val="24"/>
+        </w:rPr>
+      </w:pPr>
+      <w:r>
+        <w:rPr>
+          <w:rFonts w:ascii="Times New Roman" w:hAnsi="Times New Roman" w:cs="Times New Roman"/>
+          <w:sz w:val="24"/>
+          <w:szCs w:val="24"/>
+        </w:rPr>
+        <w:t>Il ne serait pas logique dans notre contexte de mettre plusieurs exécuteur de commande puisque l’on veut seulement mettre toutes les commandes dans un seul conteneur d’un seul exécuteur de commande. Également, on aimerait pouvoir traiter toutes ces commandes</w:t>
+      </w:r>
+      <w:r>
+        <w:rPr>
+          <w:rFonts w:ascii="Times New Roman" w:hAnsi="Times New Roman" w:cs="Times New Roman"/>
+          <w:sz w:val="24"/>
+          <w:szCs w:val="24"/>
+          <w:highlight w:val="yellow"/>
         </w:rPr>
         <w:t xml:space="preserve"> </w:t>
       </w:r>
@@ -1738,90 +1775,72 @@
           <w:sz w:val="24"/>
           <w:szCs w:val="24"/>
         </w:rPr>
-        <w:t xml:space="preserve">permet de traiter tous les objets de commande de façon uniforme. </w:t>
-      </w:r>
-    </w:p>
-    <w:p>
-      <w:pPr>
-        <w:jc w:val="both"/>
-        <w:rPr>
-          <w:rFonts w:ascii="Times New Roman" w:hAnsi="Times New Roman" w:cs="Times New Roman"/>
-          <w:sz w:val="24"/>
-          <w:szCs w:val="24"/>
-        </w:rPr>
-      </w:pPr>
-      <w:r>
-        <w:rPr>
-          <w:rFonts w:ascii="Times New Roman" w:hAnsi="Times New Roman" w:cs="Times New Roman"/>
-          <w:sz w:val="24"/>
-          <w:szCs w:val="24"/>
-        </w:rPr>
-        <w:t>c)</w:t>
-      </w:r>
-    </w:p>
-    <w:p>
-      <w:pPr>
-        <w:jc w:val="both"/>
-        <w:rPr>
-          <w:rFonts w:ascii="Times New Roman" w:hAnsi="Times New Roman" w:cs="Times New Roman"/>
-          <w:sz w:val="24"/>
-          <w:szCs w:val="24"/>
-        </w:rPr>
-      </w:pPr>
-      <w:r>
-        <w:rPr>
-          <w:rFonts w:ascii="Times New Roman" w:hAnsi="Times New Roman" w:cs="Times New Roman"/>
-          <w:sz w:val="24"/>
-          <w:szCs w:val="24"/>
-        </w:rPr>
-        <w:t xml:space="preserve">Il ne serait pas logique dans notre contexte de mettre plusieurs exécuteur de commande puisque l’on veut seulement mettre toutes les commandes dans un seul conteneur d’un seul exécuteur de commande. Également, on aimerait pouvoir traiter toutes ces commandes de simultanément, et ce, de façon uniforme. </w:t>
-      </w:r>
-    </w:p>
-    <w:p>
-      <w:pPr>
-        <w:jc w:val="both"/>
-        <w:rPr>
-          <w:rFonts w:ascii="Times New Roman" w:hAnsi="Times New Roman" w:cs="Times New Roman"/>
-          <w:sz w:val="24"/>
-          <w:szCs w:val="24"/>
-        </w:rPr>
-      </w:pPr>
-      <w:r>
-        <w:rPr>
-          <w:rFonts w:ascii="Times New Roman" w:hAnsi="Times New Roman" w:cs="Times New Roman"/>
-          <w:sz w:val="24"/>
-          <w:szCs w:val="24"/>
-        </w:rPr>
-        <w:t>3.</w:t>
-      </w:r>
-    </w:p>
-    <w:p>
-      <w:pPr>
-        <w:jc w:val="both"/>
-        <w:rPr>
-          <w:rFonts w:ascii="Times New Roman" w:hAnsi="Times New Roman" w:cs="Times New Roman"/>
-          <w:sz w:val="24"/>
-          <w:szCs w:val="24"/>
-        </w:rPr>
-      </w:pPr>
-      <w:r>
-        <w:rPr>
-          <w:rFonts w:ascii="Times New Roman" w:hAnsi="Times New Roman" w:cs="Times New Roman"/>
-          <w:sz w:val="24"/>
-          <w:szCs w:val="24"/>
-        </w:rPr>
-        <w:t>Non, car s’il s’agit d’une transformation, il ne sera pas nécessaire de modifier les classes déjà existantes puisque l’on peut traiter les transformation</w:t>
-      </w:r>
-      <w:r>
-        <w:rPr>
-          <w:rFonts w:ascii="Times New Roman" w:hAnsi="Times New Roman" w:cs="Times New Roman"/>
-          <w:sz w:val="24"/>
-          <w:szCs w:val="24"/>
-        </w:rPr>
-        <w:t>s</w:t>
+        <w:t>simultanément</w:t>
+      </w:r>
+      <w:r>
+        <w:rPr>
+          <w:rFonts w:ascii="Times New Roman" w:hAnsi="Times New Roman" w:cs="Times New Roman"/>
+          <w:sz w:val="24"/>
+          <w:szCs w:val="24"/>
+        </w:rPr>
+        <w:t xml:space="preserve">, et ce, de façon uniforme. </w:t>
       </w:r>
       <w:bookmarkStart w:id="1" w:name="_GoBack"/>
       <w:bookmarkEnd w:id="1"/>
+    </w:p>
+    <w:p>
+      <w:pPr>
+        <w:jc w:val="both"/>
+        <w:rPr>
+          <w:rFonts w:ascii="Times New Roman" w:hAnsi="Times New Roman" w:cs="Times New Roman"/>
+          <w:sz w:val="24"/>
+          <w:szCs w:val="24"/>
+        </w:rPr>
+      </w:pPr>
+    </w:p>
+    <w:p>
+      <w:pPr>
+        <w:jc w:val="both"/>
+        <w:rPr>
+          <w:rFonts w:ascii="Times New Roman" w:hAnsi="Times New Roman" w:cs="Times New Roman"/>
+          <w:sz w:val="24"/>
+          <w:szCs w:val="24"/>
+        </w:rPr>
+      </w:pPr>
+      <w:r>
+        <w:rPr>
+          <w:rFonts w:ascii="Times New Roman" w:hAnsi="Times New Roman" w:cs="Times New Roman"/>
+          <w:sz w:val="24"/>
+          <w:szCs w:val="24"/>
+        </w:rPr>
+        <w:t>3.</w:t>
+      </w:r>
+    </w:p>
+    <w:p>
+      <w:pPr>
+        <w:jc w:val="both"/>
+        <w:rPr>
+          <w:rFonts w:ascii="Times New Roman" w:hAnsi="Times New Roman" w:cs="Times New Roman"/>
+          <w:sz w:val="24"/>
+          <w:szCs w:val="24"/>
+        </w:rPr>
+      </w:pPr>
+      <w:r>
+        <w:rPr>
+          <w:rFonts w:ascii="Times New Roman" w:hAnsi="Times New Roman" w:cs="Times New Roman"/>
+          <w:sz w:val="24"/>
+          <w:szCs w:val="24"/>
+        </w:rPr>
+        <w:t>Non, car s’il s’agit d’une transformation, il ne sera pas nécessaire de modifier les classes déjà existantes puisque l’on peut traiter les transformation</w:t>
+      </w:r>
+      <w:r>
+        <w:rPr>
+          <w:rFonts w:ascii="Times New Roman" w:hAnsi="Times New Roman" w:cs="Times New Roman"/>
+          <w:sz w:val="24"/>
+          <w:szCs w:val="24"/>
+        </w:rPr>
+        <w:t>s</w:t>
+      </w:r>
       <w:r>
         <w:rPr>
           <w:rFonts w:ascii="Times New Roman" w:hAnsi="Times New Roman" w:cs="Times New Roman"/>
@@ -2441,6 +2460,7 @@
     <w:lsdException w:name="HTML Sample" w:semiHidden="1" w:unhideWhenUsed="1"/>
     <w:lsdException w:name="HTML Typewriter" w:semiHidden="1" w:unhideWhenUsed="1"/>
     <w:lsdException w:name="HTML Variable" w:semiHidden="1" w:unhideWhenUsed="1"/>
+    <w:lsdException w:name="Normal Table" w:semiHidden="1" w:unhideWhenUsed="1"/>
     <w:lsdException w:name="annotation subject" w:semiHidden="1" w:unhideWhenUsed="1"/>
     <w:lsdException w:name="No List" w:semiHidden="1" w:unhideWhenUsed="1"/>
     <w:lsdException w:name="Outline List 1" w:semiHidden="1" w:unhideWhenUsed="1"/>
@@ -2483,8 +2503,11 @@
     <w:lsdException w:name="Table Contemporary" w:semiHidden="1" w:unhideWhenUsed="1"/>
     <w:lsdException w:name="Table Elegant" w:semiHidden="1" w:unhideWhenUsed="1"/>
     <w:lsdException w:name="Table Professional" w:semiHidden="1" w:unhideWhenUsed="1"/>
+    <w:lsdException w:name="Table Subtle 1" w:semiHidden="1" w:unhideWhenUsed="1"/>
     <w:lsdException w:name="Table Subtle 2" w:semiHidden="1" w:unhideWhenUsed="1"/>
     <w:lsdException w:name="Table Web 1" w:semiHidden="1" w:unhideWhenUsed="1"/>
+    <w:lsdException w:name="Table Web 2" w:semiHidden="1" w:unhideWhenUsed="1"/>
+    <w:lsdException w:name="Table Web 3" w:semiHidden="1" w:unhideWhenUsed="1"/>
     <w:lsdException w:name="Balloon Text" w:semiHidden="1" w:unhideWhenUsed="1"/>
     <w:lsdException w:name="Table Grid" w:uiPriority="39"/>
     <w:lsdException w:name="Table Theme" w:semiHidden="1" w:unhideWhenUsed="1"/>
@@ -2714,12 +2737,13 @@
     <w:qFormat/>
     <w:rsid w:val="0000115A"/>
   </w:style>
-  <w:style w:type="character" w:default="1" w:styleId="Policepardfaut">
+  <w:style w:type="character" w:default="1" w:styleId="DefaultParagraphFont">
     <w:name w:val="Default Paragraph Font"/>
     <w:uiPriority w:val="1"/>
+    <w:semiHidden/>
     <w:unhideWhenUsed/>
   </w:style>
-  <w:style w:type="table" w:default="1" w:styleId="TableauNormal">
+  <w:style w:type="table" w:default="1" w:styleId="TableNormal">
     <w:name w:val="Normal Table"/>
     <w:uiPriority w:val="99"/>
     <w:semiHidden/>
@@ -2734,13 +2758,13 @@
       </w:tblCellMar>
     </w:tblPr>
   </w:style>
-  <w:style w:type="numbering" w:default="1" w:styleId="Aucuneliste">
+  <w:style w:type="numbering" w:default="1" w:styleId="NoList">
     <w:name w:val="No List"/>
     <w:uiPriority w:val="99"/>
     <w:semiHidden/>
     <w:unhideWhenUsed/>
   </w:style>
-  <w:style w:type="paragraph" w:styleId="Paragraphedeliste">
+  <w:style w:type="paragraph" w:styleId="ListParagraph">
     <w:name w:val="List Paragraph"/>
     <w:basedOn w:val="Normal"/>
     <w:uiPriority w:val="34"/>

</xml_diff>